<commit_message>
Add more documentation plus complete webpages for stitching plugin. Also the paper behind grid stitching.
</commit_message>
<xml_diff>
--- a/For manual/emTileConfigStitching manual.docx
+++ b/For manual/emTileConfigStitching manual.docx
@@ -20,7 +20,7 @@
             <mc:AlternateContent>
               <mc:Choice Requires="wps">
                 <w:drawing>
-                  <wp:anchor distT="0" distB="0" distL="182880" distR="182880" simplePos="0" relativeHeight="251660288" behindDoc="0" locked="0" layoutInCell="1" allowOverlap="1" wp14:anchorId="51347D5B" wp14:editId="47DBF945">
+                  <wp:anchor distT="0" distB="0" distL="182880" distR="182880" simplePos="0" relativeHeight="251660288" behindDoc="0" locked="0" layoutInCell="1" allowOverlap="1" wp14:anchorId="51347D5B" wp14:editId="406099A0">
                     <wp:simplePos x="0" y="0"/>
                     <mc:AlternateContent>
                       <mc:Choice Requires="wp14">
@@ -46,8 +46,8 @@
                         </wp:positionV>
                       </mc:Fallback>
                     </mc:AlternateContent>
-                    <wp:extent cx="5168900" cy="6720840"/>
-                    <wp:effectExtent l="0" t="0" r="12700" b="2540"/>
+                    <wp:extent cx="5758180" cy="6720840"/>
+                    <wp:effectExtent l="0" t="0" r="13970" b="2540"/>
                     <wp:wrapSquare wrapText="bothSides"/>
                     <wp:docPr id="131" name="Text Box 32"/>
                     <wp:cNvGraphicFramePr/>
@@ -58,7 +58,7 @@
                           <wps:spPr>
                             <a:xfrm>
                               <a:off x="0" y="0"/>
-                              <a:ext cx="5168900" cy="6720840"/>
+                              <a:ext cx="5758543" cy="6720840"/>
                             </a:xfrm>
                             <a:prstGeom prst="rect">
                               <a:avLst/>
@@ -109,6 +109,14 @@
                                     <w:text/>
                                   </w:sdtPr>
                                   <w:sdtContent>
+                                    <w:r>
+                                      <w:rPr>
+                                        <w:color w:val="156082" w:themeColor="accent1"/>
+                                        <w:sz w:val="72"/>
+                                        <w:szCs w:val="72"/>
+                                      </w:rPr>
+                                      <w:t xml:space="preserve">2D </w:t>
+                                    </w:r>
                                     <w:r>
                                       <w:rPr>
                                         <w:color w:val="156082" w:themeColor="accent1"/>
@@ -169,7 +177,34 @@
                                         <w:sz w:val="28"/>
                                         <w:szCs w:val="28"/>
                                       </w:rPr>
-                                      <w:t>3-12-2025</w:t>
+                                      <w:t>6</w:t>
+                                    </w:r>
+                                    <w:r>
+                                      <w:rPr>
+                                        <w:caps/>
+                                        <w:color w:val="501549" w:themeColor="accent5" w:themeShade="80"/>
+                                        <w:sz w:val="28"/>
+                                        <w:szCs w:val="28"/>
+                                      </w:rPr>
+                                      <w:t>-</w:t>
+                                    </w:r>
+                                    <w:r>
+                                      <w:rPr>
+                                        <w:caps/>
+                                        <w:color w:val="501549" w:themeColor="accent5" w:themeShade="80"/>
+                                        <w:sz w:val="28"/>
+                                        <w:szCs w:val="28"/>
+                                      </w:rPr>
+                                      <w:t>27</w:t>
+                                    </w:r>
+                                    <w:r>
+                                      <w:rPr>
+                                        <w:caps/>
+                                        <w:color w:val="501549" w:themeColor="accent5" w:themeShade="80"/>
+                                        <w:sz w:val="28"/>
+                                        <w:szCs w:val="28"/>
+                                      </w:rPr>
+                                      <w:t>-2025</w:t>
                                     </w:r>
                                   </w:p>
                                 </w:sdtContent>
@@ -238,7 +273,7 @@
                     <v:stroke joinstyle="miter"/>
                     <v:path gradientshapeok="t" o:connecttype="rect"/>
                   </v:shapetype>
-                  <v:shape id="Text Box 32" o:spid="_x0000_s1026" type="#_x0000_t202" style="position:absolute;margin-left:0;margin-top:0;width:407pt;height:529.2pt;z-index:251660288;visibility:visible;mso-wrap-style:square;mso-width-percent:0;mso-height-percent:350;mso-left-percent:77;mso-top-percent:540;mso-wrap-distance-left:14.4pt;mso-wrap-distance-top:0;mso-wrap-distance-right:14.4pt;mso-wrap-distance-bottom:0;mso-position-horizontal-relative:margin;mso-position-vertical-relative:page;mso-width-percent:0;mso-height-percent:350;mso-left-percent:77;mso-top-percent:540;mso-width-relative:margin;mso-height-relative:page;v-text-anchor:top" o:gfxdata="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" filled="f" stroked="f" strokeweight=".5pt">
+                  <v:shape id="Text Box 32" o:spid="_x0000_s1026" type="#_x0000_t202" style="position:absolute;margin-left:0;margin-top:0;width:453.4pt;height:529.2pt;z-index:251660288;visibility:visible;mso-wrap-style:square;mso-width-percent:0;mso-height-percent:350;mso-left-percent:77;mso-top-percent:540;mso-wrap-distance-left:14.4pt;mso-wrap-distance-top:0;mso-wrap-distance-right:14.4pt;mso-wrap-distance-bottom:0;mso-position-horizontal-relative:margin;mso-position-vertical-relative:page;mso-width-percent:0;mso-height-percent:350;mso-left-percent:77;mso-top-percent:540;mso-width-relative:margin;mso-height-relative:page;v-text-anchor:top" o:gfxdata="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" filled="f" stroked="f" strokeweight=".5pt">
                     <v:textbox style="mso-fit-shape-to-text:t" inset="0,0,0,0">
                       <w:txbxContent>
                         <w:p>
@@ -265,6 +300,14 @@
                               <w:text/>
                             </w:sdtPr>
                             <w:sdtContent>
+                              <w:r>
+                                <w:rPr>
+                                  <w:color w:val="156082" w:themeColor="accent1"/>
+                                  <w:sz w:val="72"/>
+                                  <w:szCs w:val="72"/>
+                                </w:rPr>
+                                <w:t xml:space="preserve">2D </w:t>
+                              </w:r>
                               <w:r>
                                 <w:rPr>
                                   <w:color w:val="156082" w:themeColor="accent1"/>
@@ -325,7 +368,34 @@
                                   <w:sz w:val="28"/>
                                   <w:szCs w:val="28"/>
                                 </w:rPr>
-                                <w:t>3-12-2025</w:t>
+                                <w:t>6</w:t>
+                              </w:r>
+                              <w:r>
+                                <w:rPr>
+                                  <w:caps/>
+                                  <w:color w:val="501549" w:themeColor="accent5" w:themeShade="80"/>
+                                  <w:sz w:val="28"/>
+                                  <w:szCs w:val="28"/>
+                                </w:rPr>
+                                <w:t>-</w:t>
+                              </w:r>
+                              <w:r>
+                                <w:rPr>
+                                  <w:caps/>
+                                  <w:color w:val="501549" w:themeColor="accent5" w:themeShade="80"/>
+                                  <w:sz w:val="28"/>
+                                  <w:szCs w:val="28"/>
+                                </w:rPr>
+                                <w:t>27</w:t>
+                              </w:r>
+                              <w:r>
+                                <w:rPr>
+                                  <w:caps/>
+                                  <w:color w:val="501549" w:themeColor="accent5" w:themeShade="80"/>
+                                  <w:sz w:val="28"/>
+                                  <w:szCs w:val="28"/>
+                                </w:rPr>
+                                <w:t>-2025</w:t>
                               </w:r>
                             </w:p>
                           </w:sdtContent>
@@ -453,9 +523,8 @@
                                   <w:alias w:val="Year"/>
                                   <w:tag w:val=""/>
                                   <w:id w:val="-785116381"/>
-                                  <w:showingPlcHdr/>
                                   <w:dataBinding w:prefixMappings="xmlns:ns0='http://schemas.microsoft.com/office/2006/coverPageProps' " w:xpath="/ns0:CoverPageProperties[1]/ns0:PublishDate[1]" w:storeItemID="{55AF091B-3C7A-41E3-B477-F2FDAA23CFDA}"/>
-                                  <w:date>
+                                  <w:date w:fullDate="2025-01-01T00:00:00Z">
                                     <w:dateFormat w:val="yyyy"/>
                                     <w:lid w:val="en-US"/>
                                     <w:storeMappedDataAs w:val="dateTime"/>
@@ -479,7 +548,7 @@
                                         <w:sz w:val="24"/>
                                         <w:szCs w:val="24"/>
                                       </w:rPr>
-                                      <w:t>[Year]</w:t>
+                                      <w:t>2025</w:t>
                                     </w:r>
                                   </w:p>
                                 </w:sdtContent>
@@ -520,9 +589,8 @@
                             <w:alias w:val="Year"/>
                             <w:tag w:val=""/>
                             <w:id w:val="-785116381"/>
-                            <w:showingPlcHdr/>
                             <w:dataBinding w:prefixMappings="xmlns:ns0='http://schemas.microsoft.com/office/2006/coverPageProps' " w:xpath="/ns0:CoverPageProperties[1]/ns0:PublishDate[1]" w:storeItemID="{55AF091B-3C7A-41E3-B477-F2FDAA23CFDA}"/>
-                            <w:date>
+                            <w:date w:fullDate="2025-01-01T00:00:00Z">
                               <w:dateFormat w:val="yyyy"/>
                               <w:lid w:val="en-US"/>
                               <w:storeMappedDataAs w:val="dateTime"/>
@@ -546,7 +614,7 @@
                                   <w:sz w:val="24"/>
                                   <w:szCs w:val="24"/>
                                 </w:rPr>
-                                <w:t>[Year]</w:t>
+                                <w:t>2025</w:t>
                               </w:r>
                             </w:p>
                           </w:sdtContent>
@@ -567,6 +635,14 @@
     </w:sdt>
     <w:sdt>
       <w:sdtPr>
+        <w:rPr>
+          <w:rFonts w:asciiTheme="minorHAnsi" w:eastAsiaTheme="minorHAnsi" w:hAnsiTheme="minorHAnsi" w:cstheme="minorBidi"/>
+          <w:color w:val="auto"/>
+          <w:kern w:val="2"/>
+          <w:sz w:val="28"/>
+          <w:szCs w:val="22"/>
+          <w14:ligatures w14:val="standardContextual"/>
+        </w:rPr>
         <w:id w:val="1471400852"/>
         <w:docPartObj>
           <w:docPartGallery w:val="Table of Contents"/>
@@ -575,15 +651,9 @@
       </w:sdtPr>
       <w:sdtEndPr>
         <w:rPr>
-          <w:rFonts w:asciiTheme="minorHAnsi" w:eastAsiaTheme="minorHAnsi" w:hAnsiTheme="minorHAnsi" w:cstheme="minorBidi"/>
           <w:b/>
           <w:bCs/>
           <w:noProof/>
-          <w:color w:val="auto"/>
-          <w:kern w:val="2"/>
-          <w:sz w:val="28"/>
-          <w:szCs w:val="22"/>
-          <w14:ligatures w14:val="standardContextual"/>
         </w:rPr>
       </w:sdtEndPr>
       <w:sdtContent>
@@ -617,7 +687,7 @@
           <w:r>
             <w:fldChar w:fldCharType="separate"/>
           </w:r>
-          <w:hyperlink w:anchor="_Toc192683967" w:history="1">
+          <w:hyperlink w:anchor="_Toc201920212" w:history="1">
             <w:r>
               <w:rPr>
                 <w:rStyle w:val="Hyperlink"/>
@@ -644,7 +714,7 @@
                 <w:noProof/>
                 <w:webHidden/>
               </w:rPr>
-              <w:instrText xml:space="preserve"> PAGEREF _Toc192683967 \h </w:instrText>
+              <w:instrText xml:space="preserve"> PAGEREF _Toc201920212 \h </w:instrText>
             </w:r>
             <w:r>
               <w:rPr>
@@ -688,13 +758,13 @@
               <w:szCs w:val="24"/>
             </w:rPr>
           </w:pPr>
-          <w:hyperlink w:anchor="_Toc192683968" w:history="1">
+          <w:hyperlink w:anchor="_Toc201920213" w:history="1">
             <w:r>
               <w:rPr>
                 <w:rStyle w:val="Hyperlink"/>
                 <w:noProof/>
               </w:rPr>
-              <w:t>Capturing your images</w:t>
+              <w:t>Creating the tile configuration file</w:t>
             </w:r>
             <w:r>
               <w:rPr>
@@ -715,7 +785,7 @@
                 <w:noProof/>
                 <w:webHidden/>
               </w:rPr>
-              <w:instrText xml:space="preserve"> PAGEREF _Toc192683968 \h </w:instrText>
+              <w:instrText xml:space="preserve"> PAGEREF _Toc201920213 \h </w:instrText>
             </w:r>
             <w:r>
               <w:rPr>
@@ -759,13 +829,13 @@
               <w:szCs w:val="24"/>
             </w:rPr>
           </w:pPr>
-          <w:hyperlink w:anchor="_Toc192683969" w:history="1">
+          <w:hyperlink w:anchor="_Toc201920214" w:history="1">
             <w:r>
               <w:rPr>
                 <w:rStyle w:val="Hyperlink"/>
                 <w:noProof/>
               </w:rPr>
-              <w:t>Creating the tile configuration file</w:t>
+              <w:t>Running the stitching plugin</w:t>
             </w:r>
             <w:r>
               <w:rPr>
@@ -786,7 +856,7 @@
                 <w:noProof/>
                 <w:webHidden/>
               </w:rPr>
-              <w:instrText xml:space="preserve"> PAGEREF _Toc192683969 \h </w:instrText>
+              <w:instrText xml:space="preserve"> PAGEREF _Toc201920214 \h </w:instrText>
             </w:r>
             <w:r>
               <w:rPr>
@@ -830,13 +900,13 @@
               <w:szCs w:val="24"/>
             </w:rPr>
           </w:pPr>
-          <w:hyperlink w:anchor="_Toc192683970" w:history="1">
+          <w:hyperlink w:anchor="_Toc201920215" w:history="1">
             <w:r>
               <w:rPr>
                 <w:rStyle w:val="Hyperlink"/>
                 <w:noProof/>
               </w:rPr>
-              <w:t>Running the stitching plugin</w:t>
+              <w:t>Notes and tips</w:t>
             </w:r>
             <w:r>
               <w:rPr>
@@ -857,7 +927,7 @@
                 <w:noProof/>
                 <w:webHidden/>
               </w:rPr>
-              <w:instrText xml:space="preserve"> PAGEREF _Toc192683970 \h </w:instrText>
+              <w:instrText xml:space="preserve"> PAGEREF _Toc201920215 \h </w:instrText>
             </w:r>
             <w:r>
               <w:rPr>
@@ -889,77 +959,6 @@
           </w:hyperlink>
         </w:p>
         <w:p>
-          <w:pPr>
-            <w:pStyle w:val="TOC1"/>
-            <w:tabs>
-              <w:tab w:val="right" w:leader="dot" w:pos="9350"/>
-            </w:tabs>
-            <w:rPr>
-              <w:rFonts w:eastAsiaTheme="minorEastAsia"/>
-              <w:noProof/>
-              <w:sz w:val="24"/>
-              <w:szCs w:val="24"/>
-            </w:rPr>
-          </w:pPr>
-          <w:hyperlink w:anchor="_Toc192683971" w:history="1">
-            <w:r>
-              <w:rPr>
-                <w:rStyle w:val="Hyperlink"/>
-                <w:noProof/>
-              </w:rPr>
-              <w:t>Notes and tips</w:t>
-            </w:r>
-            <w:r>
-              <w:rPr>
-                <w:noProof/>
-                <w:webHidden/>
-              </w:rPr>
-              <w:tab/>
-            </w:r>
-            <w:r>
-              <w:rPr>
-                <w:noProof/>
-                <w:webHidden/>
-              </w:rPr>
-              <w:fldChar w:fldCharType="begin"/>
-            </w:r>
-            <w:r>
-              <w:rPr>
-                <w:noProof/>
-                <w:webHidden/>
-              </w:rPr>
-              <w:instrText xml:space="preserve"> PAGEREF _Toc192683971 \h </w:instrText>
-            </w:r>
-            <w:r>
-              <w:rPr>
-                <w:noProof/>
-                <w:webHidden/>
-              </w:rPr>
-            </w:r>
-            <w:r>
-              <w:rPr>
-                <w:noProof/>
-                <w:webHidden/>
-              </w:rPr>
-              <w:fldChar w:fldCharType="separate"/>
-            </w:r>
-            <w:r>
-              <w:rPr>
-                <w:noProof/>
-                <w:webHidden/>
-              </w:rPr>
-              <w:t>6</w:t>
-            </w:r>
-            <w:r>
-              <w:rPr>
-                <w:noProof/>
-                <w:webHidden/>
-              </w:rPr>
-              <w:fldChar w:fldCharType="end"/>
-            </w:r>
-          </w:hyperlink>
-        </w:p>
-        <w:p>
           <w:r>
             <w:rPr>
               <w:b/>
@@ -980,7 +979,7 @@
       <w:pPr>
         <w:pStyle w:val="Heading1"/>
       </w:pPr>
-      <w:bookmarkStart w:id="0" w:name="_Toc192683967"/>
+      <w:bookmarkStart w:id="0" w:name="_Toc201920212"/>
       <w:r>
         <w:lastRenderedPageBreak/>
         <w:t>Overview</w:t>
@@ -1010,7 +1009,11 @@
       </w:r>
       <w:proofErr w:type="spellEnd"/>
       <w:r>
-        <w:t xml:space="preserve"> plus a</w:t>
+        <w:t xml:space="preserve"> plus </w:t>
+      </w:r>
+      <w:proofErr w:type="gramStart"/>
+      <w:r>
+        <w:t>a</w:t>
       </w:r>
       <w:r>
         <w:t>n</w:t>
@@ -1023,6 +1026,7 @@
         <w:t>idoc</w:t>
       </w:r>
       <w:proofErr w:type="spellEnd"/>
+      <w:proofErr w:type="gramEnd"/>
       <w:r>
         <w:t>/.</w:t>
       </w:r>
@@ -1054,15 +1058,15 @@
         <w:t>)</w:t>
       </w:r>
       <w:r>
-        <w:t>. The final output is a stitched image that can be opened with FIJI, and then saved to a .</w:t>
-      </w:r>
-      <w:proofErr w:type="spellStart"/>
-      <w:r>
-        <w:t>tif</w:t>
-      </w:r>
-      <w:proofErr w:type="spellEnd"/>
-      <w:r>
-        <w:t xml:space="preserve"> itself.</w:t>
+        <w:t xml:space="preserve">. The final output is a stitched image that can be opened with </w:t>
+      </w:r>
+      <w:proofErr w:type="gramStart"/>
+      <w:r>
+        <w:t>FIJI, and</w:t>
+      </w:r>
+      <w:proofErr w:type="gramEnd"/>
+      <w:r>
+        <w:t xml:space="preserve"> then saved to a .tif itself.</w:t>
       </w:r>
     </w:p>
     <w:p>
@@ -1082,50 +1086,12 @@
       <w:pPr>
         <w:pStyle w:val="Heading1"/>
       </w:pPr>
-      <w:bookmarkStart w:id="1" w:name="_Toc192683968"/>
-      <w:r>
-        <w:lastRenderedPageBreak/>
-        <w:t xml:space="preserve">Capturing your </w:t>
-      </w:r>
-      <w:bookmarkEnd w:id="1"/>
-      <w:r>
-        <w:t>montage</w:t>
-      </w:r>
-    </w:p>
-    <w:p>
-      <w:r>
-        <w:tab/>
-      </w:r>
-      <w:r>
-        <w:t>When capturing your montage</w:t>
-      </w:r>
-      <w:r>
-        <w:t xml:space="preserve">, refer to </w:t>
-      </w:r>
-      <w:proofErr w:type="spellStart"/>
-      <w:r>
-        <w:t>docXYZ</w:t>
-      </w:r>
-      <w:proofErr w:type="spellEnd"/>
-      <w:r>
-        <w:t xml:space="preserve"> (one Julia is making, TODO update this when doc updated</w:t>
-      </w:r>
-    </w:p>
-    <w:p>
-      <w:r>
-        <w:br w:type="page"/>
-      </w:r>
-    </w:p>
-    <w:p>
-      <w:pPr>
-        <w:pStyle w:val="Heading1"/>
-      </w:pPr>
-      <w:bookmarkStart w:id="2" w:name="_Toc192683969"/>
+      <w:bookmarkStart w:id="1" w:name="_Toc201920213"/>
       <w:r>
         <w:lastRenderedPageBreak/>
         <w:t>Creating the tile configuration file</w:t>
       </w:r>
-      <w:bookmarkEnd w:id="2"/>
+      <w:bookmarkEnd w:id="1"/>
     </w:p>
     <w:p>
       <w:pPr>
@@ -1192,7 +1158,7 @@
                     <pic:cNvPicPr/>
                   </pic:nvPicPr>
                   <pic:blipFill>
-                    <a:blip r:embed="rId8">
+                    <a:blip r:embed="rId9">
                       <a:extLst>
                         <a:ext uri="{28A0092B-C50C-407E-A947-70E740481C1C}">
                           <a14:useLocalDpi xmlns:a14="http://schemas.microsoft.com/office/drawing/2010/main" val="0"/>
@@ -1262,12 +1228,12 @@
       <w:pPr>
         <w:pStyle w:val="Heading1"/>
       </w:pPr>
-      <w:bookmarkStart w:id="3" w:name="_Toc192683970"/>
+      <w:bookmarkStart w:id="2" w:name="_Toc201920214"/>
       <w:r>
         <w:lastRenderedPageBreak/>
         <w:t>Running the stitching plugin</w:t>
       </w:r>
-      <w:bookmarkEnd w:id="3"/>
+      <w:bookmarkEnd w:id="2"/>
     </w:p>
     <w:p>
       <w:pPr>
@@ -1286,12 +1252,12 @@
       <w:pPr>
         <w:pStyle w:val="Heading1"/>
       </w:pPr>
-      <w:bookmarkStart w:id="4" w:name="_Toc192683971"/>
+      <w:bookmarkStart w:id="3" w:name="_Toc201920215"/>
       <w:r>
         <w:lastRenderedPageBreak/>
         <w:t>Notes and tips</w:t>
       </w:r>
-      <w:bookmarkEnd w:id="4"/>
+      <w:bookmarkEnd w:id="3"/>
     </w:p>
     <w:p/>
     <w:p>
@@ -1307,7 +1273,7 @@
       </w:r>
     </w:p>
     <w:sectPr>
-      <w:footerReference w:type="default" r:id="rId9"/>
+      <w:footerReference w:type="default" r:id="rId10"/>
       <w:pgSz w:w="12240" w:h="15840"/>
       <w:pgMar w:top="1440" w:right="1440" w:bottom="1440" w:left="1440" w:header="720" w:footer="720" w:gutter="0"/>
       <w:pgNumType w:start="0"/>
@@ -2421,6 +2387,7 @@
   <w:style w:type="character" w:default="1" w:styleId="DefaultParagraphFont">
     <w:name w:val="Default Paragraph Font"/>
     <w:uiPriority w:val="1"/>
+    <w:semiHidden/>
     <w:unhideWhenUsed/>
   </w:style>
   <w:style w:type="table" w:default="1" w:styleId="TableNormal">
@@ -3145,10 +3112,29 @@
 </file>
 
 <file path=customXml/item1.xml><?xml version="1.0" encoding="utf-8"?>
+<CoverPageProperties xmlns="http://schemas.microsoft.com/office/2006/coverPageProps">
+  <PublishDate>2025</PublishDate>
+  <Abstract/>
+  <CompanyAddress/>
+  <CompanyPhone/>
+  <CompanyFax/>
+  <CompanyEmail/>
+</CoverPageProperties>
+</file>
+
+<file path=customXml/item2.xml><?xml version="1.0" encoding="utf-8"?>
 <b:Sources xmlns:b="http://schemas.openxmlformats.org/officeDocument/2006/bibliography" xmlns="http://schemas.openxmlformats.org/officeDocument/2006/bibliography" SelectedStyle="\APASixthEditionOfficeOnline.xsl" StyleName="APA" Version="6"/>
 </file>
 
 <file path=customXml/itemProps1.xml><?xml version="1.0" encoding="utf-8"?>
+<ds:datastoreItem xmlns:ds="http://schemas.openxmlformats.org/officeDocument/2006/customXml" ds:itemID="{55AF091B-3C7A-41E3-B477-F2FDAA23CFDA}">
+  <ds:schemaRefs>
+    <ds:schemaRef ds:uri="http://schemas.microsoft.com/office/2006/coverPageProps"/>
+  </ds:schemaRefs>
+</ds:datastoreItem>
+</file>
+
+<file path=customXml/itemProps2.xml><?xml version="1.0" encoding="utf-8"?>
 <ds:datastoreItem xmlns:ds="http://schemas.openxmlformats.org/officeDocument/2006/customXml" ds:itemID="{1343E195-D1B5-481A-B5C5-348B435DCD17}">
   <ds:schemaRefs>
     <ds:schemaRef ds:uri="http://schemas.openxmlformats.org/officeDocument/2006/bibliography"/>

</xml_diff>

<commit_message>
More documentation + images + cleanup
</commit_message>
<xml_diff>
--- a/For manual/emTileConfigStitching manual.docx
+++ b/For manual/emTileConfigStitching manual.docx
@@ -978,6 +978,7 @@
     <w:p>
       <w:pPr>
         <w:pStyle w:val="Heading1"/>
+        <w:spacing w:line="480" w:lineRule="auto"/>
       </w:pPr>
       <w:bookmarkStart w:id="0" w:name="_Toc201920212"/>
       <w:r>
@@ -1009,11 +1010,7 @@
       </w:r>
       <w:proofErr w:type="spellEnd"/>
       <w:r>
-        <w:t xml:space="preserve"> plus </w:t>
-      </w:r>
-      <w:proofErr w:type="gramStart"/>
-      <w:r>
-        <w:t>a</w:t>
+        <w:t xml:space="preserve"> plus a</w:t>
       </w:r>
       <w:r>
         <w:t>n</w:t>
@@ -1026,7 +1023,6 @@
         <w:t>idoc</w:t>
       </w:r>
       <w:proofErr w:type="spellEnd"/>
-      <w:proofErr w:type="gramEnd"/>
       <w:r>
         <w:t>/.</w:t>
       </w:r>
@@ -1058,19 +1054,12 @@
         <w:t>)</w:t>
       </w:r>
       <w:r>
-        <w:t xml:space="preserve">. The final output is a stitched image that can be opened with </w:t>
-      </w:r>
-      <w:proofErr w:type="gramStart"/>
-      <w:r>
-        <w:t>FIJI, and</w:t>
-      </w:r>
-      <w:proofErr w:type="gramEnd"/>
-      <w:r>
-        <w:t xml:space="preserve"> then saved to a .tif itself.</w:t>
+        <w:t>. The final output is a stitched image that can be opened with FIJI, and then saved to a .tif itself.</w:t>
       </w:r>
     </w:p>
     <w:p>
       <w:pPr>
+        <w:spacing w:line="480" w:lineRule="auto"/>
         <w:rPr>
           <w:rFonts w:asciiTheme="majorHAnsi" w:eastAsiaTheme="majorEastAsia" w:hAnsiTheme="majorHAnsi" w:cstheme="majorBidi"/>
           <w:color w:val="0F4761" w:themeColor="accent1" w:themeShade="BF"/>
@@ -1085,6 +1074,7 @@
     <w:p>
       <w:pPr>
         <w:pStyle w:val="Heading1"/>
+        <w:spacing w:line="480" w:lineRule="auto"/>
       </w:pPr>
       <w:bookmarkStart w:id="1" w:name="_Toc201920213"/>
       <w:r>
@@ -1213,6 +1203,7 @@
           <w:ilvl w:val="0"/>
           <w:numId w:val="4"/>
         </w:numPr>
+        <w:spacing w:line="480" w:lineRule="auto"/>
         <w:rPr>
           <w:rFonts w:asciiTheme="majorHAnsi" w:eastAsiaTheme="majorEastAsia" w:hAnsiTheme="majorHAnsi" w:cstheme="majorBidi"/>
           <w:color w:val="0F4761" w:themeColor="accent1" w:themeShade="BF"/>
@@ -1227,6 +1218,7 @@
     <w:p>
       <w:pPr>
         <w:pStyle w:val="Heading1"/>
+        <w:spacing w:line="480" w:lineRule="auto"/>
       </w:pPr>
       <w:bookmarkStart w:id="2" w:name="_Toc201920214"/>
       <w:r>
@@ -1234,9 +1226,31 @@
         <w:t>Running the stitching plugin</w:t>
       </w:r>
       <w:bookmarkEnd w:id="2"/>
+      <w:r>
+        <w:t>’</w:t>
+      </w:r>
     </w:p>
     <w:p>
       <w:pPr>
+        <w:pStyle w:val="ListParagraph"/>
+        <w:numPr>
+          <w:ilvl w:val="0"/>
+          <w:numId w:val="5"/>
+        </w:numPr>
+        <w:spacing w:line="480" w:lineRule="auto"/>
+      </w:pPr>
+      <w:r>
+        <w:t>DEV output is img_t1_z1_c1 (no extension). FIJI can load</w:t>
+      </w:r>
+    </w:p>
+    <w:p>
+      <w:pPr>
+        <w:pStyle w:val="ListParagraph"/>
+        <w:numPr>
+          <w:ilvl w:val="0"/>
+          <w:numId w:val="5"/>
+        </w:numPr>
+        <w:spacing w:line="480" w:lineRule="auto"/>
         <w:rPr>
           <w:rFonts w:asciiTheme="majorHAnsi" w:eastAsiaTheme="majorEastAsia" w:hAnsiTheme="majorHAnsi" w:cstheme="majorBidi"/>
           <w:color w:val="0F4761" w:themeColor="accent1" w:themeShade="BF"/>
@@ -1251,6 +1265,7 @@
     <w:p>
       <w:pPr>
         <w:pStyle w:val="Heading1"/>
+        <w:spacing w:line="480" w:lineRule="auto"/>
       </w:pPr>
       <w:bookmarkStart w:id="3" w:name="_Toc201920215"/>
       <w:r>
@@ -1259,7 +1274,6 @@
       </w:r>
       <w:bookmarkEnd w:id="3"/>
     </w:p>
-    <w:p/>
     <w:p>
       <w:pPr>
         <w:pStyle w:val="ListParagraph"/>
@@ -1267,9 +1281,35 @@
           <w:ilvl w:val="0"/>
           <w:numId w:val="1"/>
         </w:numPr>
-      </w:pPr>
-      <w:r>
-        <w:t>Before capturing</w:t>
+        <w:spacing w:line="480" w:lineRule="auto"/>
+      </w:pPr>
+      <w:r>
+        <w:t>Overlap artifacts</w:t>
+      </w:r>
+    </w:p>
+    <w:p>
+      <w:pPr>
+        <w:pStyle w:val="ListParagraph"/>
+        <w:numPr>
+          <w:ilvl w:val="1"/>
+          <w:numId w:val="1"/>
+        </w:numPr>
+        <w:spacing w:line="480" w:lineRule="auto"/>
+      </w:pPr>
+      <w:r>
+        <w:t xml:space="preserve">During EM image collection there is an option to pick percent overlap (~10% for our images by default). Because of this overlap and the way </w:t>
+      </w:r>
+      <w:r>
+        <w:t xml:space="preserve">that </w:t>
+      </w:r>
+      <w:r>
+        <w:t xml:space="preserve">the tiles are blended (Linear Blending), you </w:t>
+      </w:r>
+      <w:r>
+        <w:t xml:space="preserve">will end up with minor grid like </w:t>
+      </w:r>
+      <w:r>
+        <w:t>artifacts where this overlap occurs:</w:t>
       </w:r>
     </w:p>
     <w:sectPr>
@@ -1654,6 +1694,92 @@
     </w:lvl>
   </w:abstractNum>
   <w:abstractNum w:abstractNumId="3" w15:restartNumberingAfterBreak="0">
+    <w:nsid w:val="4C5B0B41"/>
+    <w:multiLevelType w:val="hybridMultilevel"/>
+    <w:tmpl w:val="A92C9D04"/>
+    <w:lvl w:ilvl="0" w:tplc="0409000F">
+      <w:start w:val="1"/>
+      <w:numFmt w:val="decimal"/>
+      <w:lvlText w:val="%1."/>
+      <w:lvlJc w:val="left"/>
+      <w:pPr>
+        <w:ind w:left="1080" w:hanging="360"/>
+      </w:pPr>
+    </w:lvl>
+    <w:lvl w:ilvl="1" w:tplc="04090019">
+      <w:start w:val="1"/>
+      <w:numFmt w:val="lowerLetter"/>
+      <w:lvlText w:val="%2."/>
+      <w:lvlJc w:val="left"/>
+      <w:pPr>
+        <w:ind w:left="1800" w:hanging="360"/>
+      </w:pPr>
+    </w:lvl>
+    <w:lvl w:ilvl="2" w:tplc="0409001B">
+      <w:start w:val="1"/>
+      <w:numFmt w:val="lowerRoman"/>
+      <w:lvlText w:val="%3."/>
+      <w:lvlJc w:val="right"/>
+      <w:pPr>
+        <w:ind w:left="2520" w:hanging="180"/>
+      </w:pPr>
+    </w:lvl>
+    <w:lvl w:ilvl="3" w:tplc="0409000F">
+      <w:start w:val="1"/>
+      <w:numFmt w:val="decimal"/>
+      <w:lvlText w:val="%4."/>
+      <w:lvlJc w:val="left"/>
+      <w:pPr>
+        <w:ind w:left="3240" w:hanging="360"/>
+      </w:pPr>
+    </w:lvl>
+    <w:lvl w:ilvl="4" w:tplc="04090019" w:tentative="1">
+      <w:start w:val="1"/>
+      <w:numFmt w:val="lowerLetter"/>
+      <w:lvlText w:val="%5."/>
+      <w:lvlJc w:val="left"/>
+      <w:pPr>
+        <w:ind w:left="3960" w:hanging="360"/>
+      </w:pPr>
+    </w:lvl>
+    <w:lvl w:ilvl="5" w:tplc="0409001B" w:tentative="1">
+      <w:start w:val="1"/>
+      <w:numFmt w:val="lowerRoman"/>
+      <w:lvlText w:val="%6."/>
+      <w:lvlJc w:val="right"/>
+      <w:pPr>
+        <w:ind w:left="4680" w:hanging="180"/>
+      </w:pPr>
+    </w:lvl>
+    <w:lvl w:ilvl="6" w:tplc="0409000F" w:tentative="1">
+      <w:start w:val="1"/>
+      <w:numFmt w:val="decimal"/>
+      <w:lvlText w:val="%7."/>
+      <w:lvlJc w:val="left"/>
+      <w:pPr>
+        <w:ind w:left="5400" w:hanging="360"/>
+      </w:pPr>
+    </w:lvl>
+    <w:lvl w:ilvl="7" w:tplc="04090019" w:tentative="1">
+      <w:start w:val="1"/>
+      <w:numFmt w:val="lowerLetter"/>
+      <w:lvlText w:val="%8."/>
+      <w:lvlJc w:val="left"/>
+      <w:pPr>
+        <w:ind w:left="6120" w:hanging="360"/>
+      </w:pPr>
+    </w:lvl>
+    <w:lvl w:ilvl="8" w:tplc="0409001B" w:tentative="1">
+      <w:start w:val="1"/>
+      <w:numFmt w:val="lowerRoman"/>
+      <w:lvlText w:val="%9."/>
+      <w:lvlJc w:val="right"/>
+      <w:pPr>
+        <w:ind w:left="6840" w:hanging="180"/>
+      </w:pPr>
+    </w:lvl>
+  </w:abstractNum>
+  <w:abstractNum w:abstractNumId="4" w15:restartNumberingAfterBreak="0">
     <w:nsid w:val="588115DB"/>
     <w:multiLevelType w:val="hybridMultilevel"/>
     <w:tmpl w:val="6F441346"/>
@@ -1669,7 +1795,7 @@
         <w:rFonts w:ascii="Symbol" w:hAnsi="Symbol" w:hint="default"/>
       </w:rPr>
     </w:lvl>
-    <w:lvl w:ilvl="1" w:tplc="04090003" w:tentative="1">
+    <w:lvl w:ilvl="1" w:tplc="04090003">
       <w:start w:val="1"/>
       <w:numFmt w:val="bullet"/>
       <w:lvlText w:val="o"/>
@@ -1767,7 +1893,7 @@
     </w:lvl>
   </w:abstractNum>
   <w:num w:numId="1" w16cid:durableId="1669599398">
-    <w:abstractNumId w:val="3"/>
+    <w:abstractNumId w:val="4"/>
   </w:num>
   <w:num w:numId="2" w16cid:durableId="1084691123">
     <w:abstractNumId w:val="1"/>
@@ -1777,6 +1903,9 @@
   </w:num>
   <w:num w:numId="4" w16cid:durableId="64232968">
     <w:abstractNumId w:val="0"/>
+  </w:num>
+  <w:num w:numId="5" w16cid:durableId="1301379478">
+    <w:abstractNumId w:val="3"/>
   </w:num>
 </w:numbering>
 </file>

</xml_diff>